<commit_message>
Adição da apresentação e do roteiro de apresentação para o dia 22.02.2020
</commit_message>
<xml_diff>
--- a/docs/proposta-projeto/proposta-projeto.docx
+++ b/docs/proposta-projeto/proposta-projeto.docx
@@ -5117,11 +5117,7 @@
         </w:numPr>
       </w:pPr>
       <w:r>
-        <w:t xml:space="preserve">Possuir </w:t>
-      </w:r>
-      <w:bookmarkStart w:id="6" w:name="_GoBack"/>
-      <w:r>
-        <w:t>uma experiência de usuário voltado a fidelidade</w:t>
+        <w:t>Possuir uma experiência de usuário voltado a fidelidade</w:t>
       </w:r>
       <w:r>
         <w:t xml:space="preserve">, com a possibilidade de </w:t>
@@ -5148,11 +5144,7 @@
         <w:t>m</w:t>
       </w:r>
       <w:r>
-        <w:t xml:space="preserve"> o sistema.</w:t>
-      </w:r>
-      <w:bookmarkEnd w:id="6"/>
-      <w:r>
-        <w:t xml:space="preserve"> Os pontos ganhos podem ser </w:t>
+        <w:t xml:space="preserve"> o sistema. Os pontos ganhos podem ser </w:t>
       </w:r>
       <w:r>
         <w:t>troca</w:t>
@@ -5240,14 +5232,14 @@
       <w:pPr>
         <w:pStyle w:val="Ttulo2"/>
       </w:pPr>
-      <w:bookmarkStart w:id="7" w:name="_Toc20742463"/>
-      <w:bookmarkStart w:id="8" w:name="_Toc26522387"/>
+      <w:bookmarkStart w:id="6" w:name="_Toc20742463"/>
+      <w:bookmarkStart w:id="7" w:name="_Toc26522387"/>
       <w:r>
         <w:lastRenderedPageBreak/>
         <w:t>Justificativa</w:t>
       </w:r>
+      <w:bookmarkEnd w:id="6"/>
       <w:bookmarkEnd w:id="7"/>
-      <w:bookmarkEnd w:id="8"/>
     </w:p>
     <w:p>
       <w:r>
@@ -5276,13 +5268,13 @@
       <w:pPr>
         <w:pStyle w:val="Ttulo2"/>
       </w:pPr>
-      <w:bookmarkStart w:id="9" w:name="_Toc20742464"/>
-      <w:bookmarkStart w:id="10" w:name="_Toc26522388"/>
+      <w:bookmarkStart w:id="8" w:name="_Toc20742464"/>
+      <w:bookmarkStart w:id="9" w:name="_Toc26522388"/>
       <w:r>
         <w:t>Stakeholders</w:t>
       </w:r>
+      <w:bookmarkEnd w:id="8"/>
       <w:bookmarkEnd w:id="9"/>
-      <w:bookmarkEnd w:id="10"/>
     </w:p>
     <w:p>
       <w:r>
@@ -5349,13 +5341,13 @@
       <w:pPr>
         <w:pStyle w:val="Ttulo2"/>
       </w:pPr>
-      <w:bookmarkStart w:id="11" w:name="_Toc20742465"/>
-      <w:bookmarkStart w:id="12" w:name="_Toc26522389"/>
+      <w:bookmarkStart w:id="10" w:name="_Toc20742465"/>
+      <w:bookmarkStart w:id="11" w:name="_Toc26522389"/>
       <w:r>
         <w:t>Escopo do produto</w:t>
       </w:r>
+      <w:bookmarkEnd w:id="10"/>
       <w:bookmarkEnd w:id="11"/>
-      <w:bookmarkEnd w:id="12"/>
     </w:p>
     <w:p>
       <w:r>
@@ -5782,15 +5774,7 @@
         <w:t>, e</w:t>
       </w:r>
       <w:r>
-        <w:t xml:space="preserve">ste abrirá um pequeno pop-up ao frentista, no qual </w:t>
-      </w:r>
-      <w:proofErr w:type="gramStart"/>
-      <w:r>
-        <w:t>o mesmo</w:t>
-      </w:r>
-      <w:proofErr w:type="gramEnd"/>
-      <w:r>
-        <w:t xml:space="preserve"> irá inserir</w:t>
+        <w:t>ste abrirá um pequeno pop-up ao frentista, no qual o mesmo irá inserir</w:t>
       </w:r>
       <w:r>
         <w:t xml:space="preserve"> o tipo de combustível abastecido e a </w:t>
@@ -6320,15 +6304,7 @@
         <w:t xml:space="preserve"> isso significa que o motorista receberá bonificações por dirigir com o aplicativo aberto. Para acumular </w:t>
       </w:r>
       <w:r>
-        <w:t xml:space="preserve">quilômetros no aplicativo, o usuário deverá definir rotas até postos de combustível, ou seja, serão contabilizados somente os quilômetros enquanto rotas. Por exemplo, se um motorista selecionou um posto à 4 km de distância da posição atual dele, </w:t>
-      </w:r>
-      <w:proofErr w:type="gramStart"/>
-      <w:r>
-        <w:t>o mesmo</w:t>
-      </w:r>
-      <w:proofErr w:type="gramEnd"/>
-      <w:r>
-        <w:t xml:space="preserve"> acumulará 4 km. O motorista receberá prêmios com 1, 10, 20 e 50 km. A partir de 50 km, a </w:t>
+        <w:t xml:space="preserve">quilômetros no aplicativo, o usuário deverá definir rotas até postos de combustível, ou seja, serão contabilizados somente os quilômetros enquanto rotas. Por exemplo, se um motorista selecionou um posto à 4 km de distância da posição atual dele, o mesmo acumulará 4 km. O motorista receberá prêmios com 1, 10, 20 e 50 km. A partir de 50 km, a </w:t>
       </w:r>
       <w:r>
         <w:t xml:space="preserve">conquista é recebida de 50 em 50 km rodados. Os </w:t>
@@ -6436,7 +6412,6 @@
         <w:lastRenderedPageBreak/>
         <w:t xml:space="preserve">o Etanóis </w:t>
       </w:r>
-      <w:proofErr w:type="gramStart"/>
       <w:r>
         <w:rPr>
           <w:i/>
@@ -6451,7 +6426,6 @@
         </w:rPr>
         <w:t>.</w:t>
       </w:r>
-      <w:proofErr w:type="gramEnd"/>
       <w:r>
         <w:t xml:space="preserve"> Existe também a possibilidade de adicionar </w:t>
       </w:r>
@@ -6476,14 +6450,14 @@
       <w:pPr>
         <w:pStyle w:val="Ttulo3"/>
       </w:pPr>
-      <w:bookmarkStart w:id="13" w:name="_Toc26522390"/>
+      <w:bookmarkStart w:id="12" w:name="_Toc26522390"/>
       <w:r>
         <w:t>Eu, enquanto gerente, como cadastro meu posto no Etanóis</w:t>
       </w:r>
       <w:r>
         <w:t>?</w:t>
       </w:r>
-      <w:bookmarkEnd w:id="13"/>
+      <w:bookmarkEnd w:id="12"/>
     </w:p>
     <w:p>
       <w:r>
@@ -6731,14 +6705,14 @@
       <w:pPr>
         <w:pStyle w:val="Ttulo3"/>
       </w:pPr>
-      <w:bookmarkStart w:id="14" w:name="_Toc26522391"/>
-      <w:bookmarkStart w:id="15" w:name="_Hlk21514669"/>
+      <w:bookmarkStart w:id="13" w:name="_Toc26522391"/>
+      <w:bookmarkStart w:id="14" w:name="_Hlk21514669"/>
       <w:r>
         <w:t>Mas onde o Etanóis lucra?</w:t>
       </w:r>
-      <w:bookmarkEnd w:id="14"/>
+      <w:bookmarkEnd w:id="13"/>
     </w:p>
-    <w:bookmarkEnd w:id="15"/>
+    <w:bookmarkEnd w:id="14"/>
     <w:p>
       <w:r>
         <w:t>A proposta de negócio do Etanóis é simples: entregar os melhores preços de combustível ao</w:t>
@@ -7261,22 +7235,35 @@
       <w:pPr>
         <w:pStyle w:val="Legenda"/>
       </w:pPr>
-      <w:bookmarkStart w:id="16" w:name="_Toc26432513"/>
+      <w:bookmarkStart w:id="15" w:name="_Toc26432513"/>
       <w:r>
         <w:t xml:space="preserve">Tabela </w:t>
       </w:r>
-      <w:fldSimple w:instr=" SEQ Tabela \* ARABIC ">
-        <w:r>
-          <w:rPr>
-            <w:noProof/>
-          </w:rPr>
-          <w:t>1</w:t>
-        </w:r>
-      </w:fldSimple>
+      <w:r>
+        <w:fldChar w:fldCharType="begin"/>
+      </w:r>
+      <w:r>
+        <w:instrText xml:space="preserve"> SEQ Tabela \* ARABIC </w:instrText>
+      </w:r>
+      <w:r>
+        <w:fldChar w:fldCharType="separate"/>
+      </w:r>
+      <w:r>
+        <w:rPr>
+          <w:noProof/>
+        </w:rPr>
+        <w:t>1</w:t>
+      </w:r>
+      <w:r>
+        <w:rPr>
+          <w:noProof/>
+        </w:rPr>
+        <w:fldChar w:fldCharType="end"/>
+      </w:r>
       <w:r>
         <w:t xml:space="preserve"> - Cenário de venda no Etanóis</w:t>
       </w:r>
-      <w:bookmarkEnd w:id="16"/>
+      <w:bookmarkEnd w:id="15"/>
     </w:p>
     <w:p>
       <w:r>
@@ -7350,21 +7337,7 @@
         <w:rPr>
           <w:rFonts w:ascii="Calibri" w:hAnsi="Calibri" w:cs="Calibri"/>
         </w:rPr>
-        <w:t xml:space="preserve"> dia do mês ainda exista crédito, </w:t>
-      </w:r>
-      <w:proofErr w:type="gramStart"/>
-      <w:r>
-        <w:rPr>
-          <w:rFonts w:ascii="Calibri" w:hAnsi="Calibri" w:cs="Calibri"/>
-        </w:rPr>
-        <w:t>o mesmo</w:t>
-      </w:r>
-      <w:proofErr w:type="gramEnd"/>
-      <w:r>
-        <w:rPr>
-          <w:rFonts w:ascii="Calibri" w:hAnsi="Calibri" w:cs="Calibri"/>
-        </w:rPr>
-        <w:t xml:space="preserve"> é mantido para o próximo mês. </w:t>
+        <w:t xml:space="preserve"> dia do mês ainda exista crédito, o mesmo é mantido para o próximo mês. </w:t>
       </w:r>
       <w:r>
         <w:t>Este saldo poderá ser consultado na área administrativa do posto no site do Etanóis e na seção “Área do Frentista” disponível no aplica</w:t>
@@ -7668,11 +7641,11 @@
               <w:spacing w:line="240" w:lineRule="auto"/>
               <w:jc w:val="center"/>
             </w:pPr>
-            <w:bookmarkStart w:id="17" w:name="_Hlk21686299"/>
+            <w:bookmarkStart w:id="16" w:name="_Hlk21686299"/>
             <w:r>
               <w:t>Cobrança de 1% sobre o valor bruto de todas as vendas</w:t>
             </w:r>
-            <w:bookmarkEnd w:id="17"/>
+            <w:bookmarkEnd w:id="16"/>
           </w:p>
         </w:tc>
         <w:tc>
@@ -8066,22 +8039,35 @@
       <w:pPr>
         <w:pStyle w:val="Legenda"/>
       </w:pPr>
-      <w:bookmarkStart w:id="18" w:name="_Toc26432514"/>
+      <w:bookmarkStart w:id="17" w:name="_Toc26432514"/>
       <w:r>
         <w:t xml:space="preserve">Tabela </w:t>
       </w:r>
-      <w:fldSimple w:instr=" SEQ Tabela \* ARABIC ">
-        <w:r>
-          <w:rPr>
-            <w:noProof/>
-          </w:rPr>
-          <w:t>2</w:t>
-        </w:r>
-      </w:fldSimple>
+      <w:r>
+        <w:fldChar w:fldCharType="begin"/>
+      </w:r>
+      <w:r>
+        <w:instrText xml:space="preserve"> SEQ Tabela \* ARABIC </w:instrText>
+      </w:r>
+      <w:r>
+        <w:fldChar w:fldCharType="separate"/>
+      </w:r>
+      <w:r>
+        <w:rPr>
+          <w:noProof/>
+        </w:rPr>
+        <w:t>2</w:t>
+      </w:r>
+      <w:r>
+        <w:rPr>
+          <w:noProof/>
+        </w:rPr>
+        <w:fldChar w:fldCharType="end"/>
+      </w:r>
       <w:r>
         <w:t xml:space="preserve"> - Planos de Credenciamento</w:t>
       </w:r>
-      <w:bookmarkEnd w:id="18"/>
+      <w:bookmarkEnd w:id="17"/>
     </w:p>
     <w:p>
       <w:r>
@@ -8301,15 +8287,7 @@
         <w:t>Google</w:t>
       </w:r>
       <w:r>
-        <w:t xml:space="preserve"> </w:t>
-      </w:r>
-      <w:proofErr w:type="gramStart"/>
-      <w:r>
-        <w:t>e também</w:t>
-      </w:r>
-      <w:proofErr w:type="gramEnd"/>
-      <w:r>
-        <w:t xml:space="preserve"> não são retirados após a compra do </w:t>
+        <w:t xml:space="preserve"> e também não são retirados após a compra do </w:t>
       </w:r>
       <w:r>
         <w:rPr>
@@ -8471,15 +8449,7 @@
       </w:r>
       <w:proofErr w:type="spellEnd"/>
       <w:r>
-        <w:t xml:space="preserve"> pode ser colocado um banner em alguma de suas páginas. A monetização é realizada através do próprio anunciante, uma vez que ele define quanto paga para que seu anúncio seja exibido </w:t>
-      </w:r>
-      <w:proofErr w:type="gramStart"/>
-      <w:r>
-        <w:t>e também</w:t>
-      </w:r>
-      <w:proofErr w:type="gramEnd"/>
-      <w:r>
-        <w:t xml:space="preserve"> é realizado ao momento em que um usuário </w:t>
+        <w:t xml:space="preserve"> pode ser colocado um banner em alguma de suas páginas. A monetização é realizada através do próprio anunciante, uma vez que ele define quanto paga para que seu anúncio seja exibido e também é realizado ao momento em que um usuário </w:t>
       </w:r>
       <w:r>
         <w:t>s</w:t>
@@ -8602,11 +8572,11 @@
       <w:pPr>
         <w:pStyle w:val="Ttulo3"/>
       </w:pPr>
-      <w:bookmarkStart w:id="19" w:name="_Toc26522392"/>
+      <w:bookmarkStart w:id="18" w:name="_Toc26522392"/>
       <w:r>
         <w:t>Possíveis parcerias</w:t>
       </w:r>
-      <w:bookmarkEnd w:id="19"/>
+      <w:bookmarkEnd w:id="18"/>
     </w:p>
     <w:p>
       <w:r>
@@ -8755,7 +8725,7 @@
       <w:r>
         <w:t xml:space="preserve">Este serviço retornará uma lista </w:t>
       </w:r>
-      <w:bookmarkStart w:id="20" w:name="_Hlk22304246"/>
+      <w:bookmarkStart w:id="19" w:name="_Hlk22304246"/>
       <w:r>
         <w:t>com as informações do posto como nome</w:t>
       </w:r>
@@ -8771,7 +8741,7 @@
       <w:r>
         <w:t>e as coordenadas de localização para que o posto seja visualizado no mapa;</w:t>
       </w:r>
-      <w:bookmarkEnd w:id="20"/>
+      <w:bookmarkEnd w:id="19"/>
     </w:p>
     <w:p>
       <w:pPr>
@@ -8808,14 +8778,14 @@
       <w:pPr>
         <w:pStyle w:val="Ttulo2"/>
       </w:pPr>
-      <w:bookmarkStart w:id="21" w:name="_Toc20742466"/>
-      <w:bookmarkStart w:id="22" w:name="_Toc26522393"/>
+      <w:bookmarkStart w:id="20" w:name="_Toc20742466"/>
+      <w:bookmarkStart w:id="21" w:name="_Toc26522393"/>
       <w:r>
         <w:lastRenderedPageBreak/>
         <w:t>Entregas</w:t>
       </w:r>
+      <w:bookmarkEnd w:id="20"/>
       <w:bookmarkEnd w:id="21"/>
-      <w:bookmarkEnd w:id="22"/>
     </w:p>
     <w:p>
       <w:r>
@@ -8826,13 +8796,13 @@
       <w:pPr>
         <w:pStyle w:val="Ttulo2"/>
       </w:pPr>
-      <w:bookmarkStart w:id="23" w:name="_Toc20742467"/>
-      <w:bookmarkStart w:id="24" w:name="_Toc26522394"/>
+      <w:bookmarkStart w:id="22" w:name="_Toc20742467"/>
+      <w:bookmarkStart w:id="23" w:name="_Toc26522394"/>
       <w:r>
         <w:t>Restrições</w:t>
       </w:r>
+      <w:bookmarkEnd w:id="22"/>
       <w:bookmarkEnd w:id="23"/>
-      <w:bookmarkEnd w:id="24"/>
     </w:p>
     <w:p>
       <w:r>
@@ -8846,13 +8816,13 @@
       <w:pPr>
         <w:pStyle w:val="Ttulo2"/>
       </w:pPr>
-      <w:bookmarkStart w:id="25" w:name="_Toc20742468"/>
-      <w:bookmarkStart w:id="26" w:name="_Toc26522395"/>
+      <w:bookmarkStart w:id="24" w:name="_Toc20742468"/>
+      <w:bookmarkStart w:id="25" w:name="_Toc26522395"/>
       <w:r>
         <w:t>Dependências</w:t>
       </w:r>
+      <w:bookmarkEnd w:id="24"/>
       <w:bookmarkEnd w:id="25"/>
-      <w:bookmarkEnd w:id="26"/>
     </w:p>
     <w:p>
       <w:r>
@@ -8950,13 +8920,13 @@
       <w:pPr>
         <w:pStyle w:val="Ttulo2"/>
       </w:pPr>
-      <w:bookmarkStart w:id="27" w:name="_Toc20742469"/>
-      <w:bookmarkStart w:id="28" w:name="_Toc26522396"/>
+      <w:bookmarkStart w:id="26" w:name="_Toc20742469"/>
+      <w:bookmarkStart w:id="27" w:name="_Toc26522396"/>
       <w:r>
         <w:t>Premissas</w:t>
       </w:r>
+      <w:bookmarkEnd w:id="26"/>
       <w:bookmarkEnd w:id="27"/>
-      <w:bookmarkEnd w:id="28"/>
     </w:p>
     <w:p>
       <w:r>
@@ -8964,7 +8934,7 @@
       </w:r>
     </w:p>
     <w:p>
-      <w:bookmarkStart w:id="29" w:name="_Toc20742470"/>
+      <w:bookmarkStart w:id="28" w:name="_Toc20742470"/>
       <w:r>
         <w:t xml:space="preserve">Demais </w:t>
       </w:r>
@@ -8979,12 +8949,12 @@
       <w:pPr>
         <w:pStyle w:val="Ttulo2"/>
       </w:pPr>
-      <w:bookmarkStart w:id="30" w:name="_Toc26522397"/>
+      <w:bookmarkStart w:id="29" w:name="_Toc26522397"/>
       <w:r>
         <w:t>Não escopo</w:t>
       </w:r>
+      <w:bookmarkEnd w:id="28"/>
       <w:bookmarkEnd w:id="29"/>
-      <w:bookmarkEnd w:id="30"/>
     </w:p>
     <w:p>
       <w:r>
@@ -8995,17 +8965,17 @@
       <w:pPr>
         <w:pStyle w:val="Ttulo2"/>
       </w:pPr>
-      <w:bookmarkStart w:id="31" w:name="_Toc20742471"/>
-      <w:bookmarkStart w:id="32" w:name="_Toc26522398"/>
+      <w:bookmarkStart w:id="30" w:name="_Toc20742471"/>
+      <w:bookmarkStart w:id="31" w:name="_Toc26522398"/>
       <w:r>
         <w:t>Considerações finai</w:t>
       </w:r>
-      <w:bookmarkStart w:id="33" w:name="_Toc20742472"/>
+      <w:bookmarkStart w:id="32" w:name="_Toc20742472"/>
+      <w:bookmarkEnd w:id="30"/>
+      <w:r>
+        <w:t>s</w:t>
+      </w:r>
       <w:bookmarkEnd w:id="31"/>
-      <w:r>
-        <w:t>s</w:t>
-      </w:r>
-      <w:bookmarkEnd w:id="32"/>
     </w:p>
     <w:p>
       <w:r>
@@ -9037,13 +9007,13 @@
       <w:pPr>
         <w:pStyle w:val="Ttulo1"/>
       </w:pPr>
-      <w:bookmarkStart w:id="34" w:name="_Toc26522399"/>
+      <w:bookmarkStart w:id="33" w:name="_Toc26522399"/>
       <w:r>
         <w:lastRenderedPageBreak/>
         <w:t>Requisitos Funcionais e Não-Funcionais</w:t>
       </w:r>
+      <w:bookmarkEnd w:id="32"/>
       <w:bookmarkEnd w:id="33"/>
-      <w:bookmarkEnd w:id="34"/>
     </w:p>
     <w:p>
       <w:r>
@@ -9069,13 +9039,13 @@
       <w:pPr>
         <w:pStyle w:val="Ttulo2"/>
       </w:pPr>
-      <w:bookmarkStart w:id="35" w:name="_Toc20742473"/>
-      <w:bookmarkStart w:id="36" w:name="_Toc26522400"/>
+      <w:bookmarkStart w:id="34" w:name="_Toc20742473"/>
+      <w:bookmarkStart w:id="35" w:name="_Toc26522400"/>
       <w:r>
         <w:t>Requisitos Funcionais</w:t>
       </w:r>
+      <w:bookmarkEnd w:id="34"/>
       <w:bookmarkEnd w:id="35"/>
-      <w:bookmarkEnd w:id="36"/>
     </w:p>
     <w:p>
       <w:r>
@@ -9192,11 +9162,11 @@
       <w:pPr>
         <w:pStyle w:val="Ttulo3"/>
       </w:pPr>
-      <w:bookmarkStart w:id="37" w:name="_Toc26522401"/>
+      <w:bookmarkStart w:id="36" w:name="_Toc26522401"/>
       <w:r>
         <w:t>Credenciamento do usuário</w:t>
       </w:r>
-      <w:bookmarkEnd w:id="37"/>
+      <w:bookmarkEnd w:id="36"/>
     </w:p>
     <w:p>
       <w:r>
@@ -11377,14 +11347,14 @@
       <w:pPr>
         <w:pStyle w:val="Ttulo3"/>
       </w:pPr>
-      <w:bookmarkStart w:id="38" w:name="_Toc26522402"/>
+      <w:bookmarkStart w:id="37" w:name="_Toc26522402"/>
       <w:r>
         <w:t xml:space="preserve">Credenciamento do posto de </w:t>
       </w:r>
       <w:r>
         <w:t>combustível</w:t>
       </w:r>
-      <w:bookmarkEnd w:id="38"/>
+      <w:bookmarkEnd w:id="37"/>
     </w:p>
     <w:p>
       <w:r>
@@ -12808,15 +12778,7 @@
               <w:jc w:val="center"/>
             </w:pPr>
             <w:r>
-              <w:t xml:space="preserve">Ao inserir o funcionário responsável, será verificado se </w:t>
-            </w:r>
-            <w:proofErr w:type="gramStart"/>
-            <w:r>
-              <w:t>o mesmo</w:t>
-            </w:r>
-            <w:proofErr w:type="gramEnd"/>
-            <w:r>
-              <w:t xml:space="preserve"> já possui cadastro no sistema. Em caso negativo será enviado ao e-mail inserido, o convite para cadastro. Em caso positivo, será enviado no e-mail inserido o código de acesso à Área do Frentista no aplicativo do Etanóis</w:t>
+              <w:t>Ao inserir o funcionário responsável, será verificado se o mesmo já possui cadastro no sistema. Em caso negativo será enviado ao e-mail inserido, o convite para cadastro. Em caso positivo, será enviado no e-mail inserido o código de acesso à Área do Frentista no aplicativo do Etanóis</w:t>
             </w:r>
           </w:p>
           <w:p>
@@ -13521,11 +13483,11 @@
       <w:pPr>
         <w:pStyle w:val="Ttulo3"/>
       </w:pPr>
-      <w:bookmarkStart w:id="39" w:name="_Toc26522403"/>
+      <w:bookmarkStart w:id="38" w:name="_Toc26522403"/>
       <w:r>
         <w:t>Manutenção do posto</w:t>
       </w:r>
-      <w:bookmarkEnd w:id="39"/>
+      <w:bookmarkEnd w:id="38"/>
     </w:p>
     <w:p>
       <w:r>
@@ -14018,14 +13980,14 @@
       <w:pPr>
         <w:pStyle w:val="Ttulo3"/>
       </w:pPr>
-      <w:bookmarkStart w:id="40" w:name="_Toc26522404"/>
+      <w:bookmarkStart w:id="39" w:name="_Toc26522404"/>
       <w:r>
         <w:t>Preferências do usuário</w:t>
       </w:r>
-      <w:bookmarkEnd w:id="40"/>
+      <w:bookmarkEnd w:id="39"/>
     </w:p>
     <w:p>
-      <w:bookmarkStart w:id="41" w:name="_Hlk26522588"/>
+      <w:bookmarkStart w:id="40" w:name="_Hlk26522588"/>
       <w:r>
         <w:t xml:space="preserve">Fazem parte deste bloco de requisitos as funcionalidades referentes as </w:t>
       </w:r>
@@ -14079,7 +14041,7 @@
       <w:r>
         <w:t xml:space="preserve"> do Etanóis.</w:t>
       </w:r>
-      <w:bookmarkEnd w:id="41"/>
+      <w:bookmarkEnd w:id="40"/>
     </w:p>
     <w:tbl>
       <w:tblPr>
@@ -17135,12 +17097,12 @@
       <w:pPr>
         <w:pStyle w:val="Ttulo2"/>
       </w:pPr>
-      <w:bookmarkStart w:id="42" w:name="_Toc26522405"/>
+      <w:bookmarkStart w:id="41" w:name="_Toc26522405"/>
       <w:r>
         <w:lastRenderedPageBreak/>
         <w:t>Requisitos Não-Funcionais</w:t>
       </w:r>
-      <w:bookmarkEnd w:id="42"/>
+      <w:bookmarkEnd w:id="41"/>
     </w:p>
     <w:p>
       <w:r>
@@ -17167,12 +17129,12 @@
       <w:pPr>
         <w:pStyle w:val="Ttulo1"/>
       </w:pPr>
-      <w:bookmarkStart w:id="43" w:name="_Toc26522406"/>
+      <w:bookmarkStart w:id="42" w:name="_Toc26522406"/>
       <w:r>
         <w:lastRenderedPageBreak/>
         <w:t>Referências</w:t>
       </w:r>
-      <w:bookmarkEnd w:id="43"/>
+      <w:bookmarkEnd w:id="42"/>
     </w:p>
     <w:p>
       <w:r>
@@ -17290,6 +17252,13 @@
       <w:r>
         <w:t>https://conteudos.xpi.com.br/acoes/analises-fundamentalistas/relatorios/distribuicao-de-combustiveis-tudo-que-voce-precisa-saber-antes-dos-resultados-do-4t19-de-cosan-e-ultrapar/</w:t>
       </w:r>
+    </w:p>
+    <w:p>
+      <w:r>
+        <w:t>https://oglobo.globo.com/economia/petrobras-aumenta-preco-da-gasolina-em-3-partir-desta-quinta-24257872</w:t>
+      </w:r>
+      <w:bookmarkStart w:id="43" w:name="_GoBack"/>
+      <w:bookmarkEnd w:id="43"/>
     </w:p>
     <w:sectPr>
       <w:headerReference w:type="default" r:id="rId8"/>
@@ -17343,6 +17312,7 @@
         <w:docPartUnique/>
       </w:docPartObj>
     </w:sdtPr>
+    <w:sdtEndPr/>
     <w:sdtContent>
       <w:p>
         <w:pPr>
@@ -20245,7 +20215,7 @@
 </file>
 
 <file path=customXml/itemProps1.xml><?xml version="1.0" encoding="utf-8"?>
-<ds:datastoreItem xmlns:ds="http://schemas.openxmlformats.org/officeDocument/2006/customXml" ds:itemID="{0CFC46BE-8D7A-4AFA-B80D-81686CB6DF89}">
+<ds:datastoreItem xmlns:ds="http://schemas.openxmlformats.org/officeDocument/2006/customXml" ds:itemID="{0E51CEC5-4DDA-44EA-B305-DE9CC70A8A5F}">
   <ds:schemaRefs>
     <ds:schemaRef ds:uri="http://schemas.openxmlformats.org/officeDocument/2006/bibliography"/>
   </ds:schemaRefs>

</xml_diff>